<commit_message>
Made all the necessary pdf files
</commit_message>
<xml_diff>
--- a/ex3.docx
+++ b/ex3.docx
@@ -63,29 +63,71 @@
       <w:pPr>
         <w:rPr>
           <w:rFonts w:ascii="Aptos" w:hAnsi="Aptos"/>
-          <w:sz w:val="28"/>
-          <w:szCs w:val="28"/>
           <w:lang w:val="en-US"/>
         </w:rPr>
       </w:pPr>
+      <w:r>
+        <w:rPr>
+          <w:rFonts w:ascii="Aptos" w:hAnsi="Aptos"/>
+          <w:lang w:val="en-US"/>
+        </w:rPr>
+        <w:t xml:space="preserve">1. </w:t>
+      </w:r>
+      <w:r>
+        <w:rPr>
+          <w:rFonts w:ascii="Aptos" w:hAnsi="Aptos"/>
+        </w:rPr>
+        <w:t>Derive the formulas for (</w:t>
+      </w:r>
+      <w:proofErr w:type="spellStart"/>
+      <w:r>
+        <w:rPr>
+          <w:rFonts w:ascii="Aptos" w:hAnsi="Aptos"/>
+        </w:rPr>
+        <w:t>i</w:t>
+      </w:r>
+      <w:proofErr w:type="spellEnd"/>
+      <w:r>
+        <w:rPr>
+          <w:rFonts w:ascii="Aptos" w:hAnsi="Aptos"/>
+        </w:rPr>
+        <w:t>) number of comparisons, and (ii) average-case</w:t>
+      </w:r>
+      <w:r>
+        <w:rPr>
+          <w:rFonts w:ascii="Aptos" w:hAnsi="Aptos"/>
+        </w:rPr>
+        <w:t xml:space="preserve"> </w:t>
+      </w:r>
+      <w:r>
+        <w:rPr>
+          <w:rFonts w:ascii="Aptos" w:hAnsi="Aptos"/>
+        </w:rPr>
+        <w:t>number of swaps for bubble sort [0.4 pts]</w:t>
+      </w:r>
     </w:p>
     <w:p>
       <w:pPr>
         <w:rPr>
           <w:rFonts w:ascii="Aptos" w:hAnsi="Aptos"/>
-          <w:sz w:val="28"/>
-          <w:szCs w:val="28"/>
           <w:lang w:val="en-US"/>
         </w:rPr>
       </w:pPr>
       <w:r>
         <w:rPr>
           <w:rFonts w:ascii="Aptos" w:hAnsi="Aptos"/>
-          <w:sz w:val="28"/>
-          <w:szCs w:val="28"/>
-          <w:lang w:val="en-US"/>
-        </w:rPr>
-        <w:t>Exercise 1</w:t>
+          <w:b/>
+          <w:bCs/>
+          <w:lang w:val="en-US"/>
+        </w:rPr>
+        <w:t>Answer</w:t>
+      </w:r>
+      <w:r>
+        <w:rPr>
+          <w:rFonts w:ascii="Aptos" w:hAnsi="Aptos"/>
+          <w:lang w:val="en-US"/>
+        </w:rPr>
+        <w:t>:</w:t>
       </w:r>
     </w:p>
     <w:p>
@@ -95,82 +137,6 @@
           <w:lang w:val="en-US"/>
         </w:rPr>
       </w:pPr>
-      <w:r>
-        <w:rPr>
-          <w:rFonts w:ascii="Aptos" w:hAnsi="Aptos"/>
-          <w:lang w:val="en-US"/>
-        </w:rPr>
-        <w:t xml:space="preserve">1. </w:t>
-      </w:r>
-      <w:r>
-        <w:rPr>
-          <w:rFonts w:ascii="Aptos" w:hAnsi="Aptos"/>
-        </w:rPr>
-        <w:t>Derive the formulas for (i) number of comparisons, and (ii) average-case</w:t>
-      </w:r>
-      <w:r>
-        <w:rPr>
-          <w:rFonts w:ascii="Aptos" w:hAnsi="Aptos"/>
-        </w:rPr>
-        <w:t xml:space="preserve"> </w:t>
-      </w:r>
-      <w:r>
-        <w:rPr>
-          <w:rFonts w:ascii="Aptos" w:hAnsi="Aptos"/>
-        </w:rPr>
-        <w:t>number of swaps for bubble sort [0.4 pts]</w:t>
-      </w:r>
-    </w:p>
-    <w:p>
-      <w:pPr>
-        <w:rPr>
-          <w:rFonts w:ascii="Aptos" w:hAnsi="Aptos"/>
-          <w:lang w:val="en-US"/>
-        </w:rPr>
-      </w:pPr>
-      <w:r>
-        <w:rPr>
-          <w:rFonts w:ascii="Aptos" w:hAnsi="Aptos"/>
-          <w:b/>
-          <w:bCs/>
-          <w:lang w:val="en-US"/>
-        </w:rPr>
-        <w:t>Answer</w:t>
-      </w:r>
-      <w:r>
-        <w:rPr>
-          <w:rFonts w:ascii="Aptos" w:hAnsi="Aptos"/>
-          <w:lang w:val="en-US"/>
-        </w:rPr>
-        <w:t>:</w:t>
-      </w:r>
-    </w:p>
-    <w:p>
-      <w:pPr>
-        <w:rPr>
-          <w:rFonts w:ascii="Aptos" w:hAnsi="Aptos"/>
-          <w:lang w:val="en-US"/>
-        </w:rPr>
-      </w:pPr>
-    </w:p>
-    <w:p>
-      <w:pPr>
-        <w:rPr>
-          <w:rFonts w:ascii="Aptos" w:hAnsi="Aptos"/>
-          <w:sz w:val="28"/>
-          <w:szCs w:val="28"/>
-          <w:lang w:val="en-US"/>
-        </w:rPr>
-      </w:pPr>
-      <w:r>
-        <w:rPr>
-          <w:rFonts w:ascii="Aptos" w:hAnsi="Aptos"/>
-          <w:sz w:val="28"/>
-          <w:szCs w:val="28"/>
-          <w:lang w:val="en-US"/>
-        </w:rPr>
-        <w:t>Exercise 4</w:t>
-      </w:r>
     </w:p>
     <w:p>
       <w:pPr>

</xml_diff>